<commit_message>
feat(main): add files lab-9
</commit_message>
<xml_diff>
--- a/labs/lab07/report/arch-pc--lab07--report.docx
+++ b/labs/lab07/report/arch-pc--lab07--report.docx
@@ -1820,7 +1820,7 @@
             <w:r>
               <w:drawing>
                 <wp:inline>
-                  <wp:extent cx="3733800" cy="4952605"/>
+                  <wp:extent cx="3733800" cy="3882424"/>
                   <wp:effectExtent b="0" l="0" r="0" t="0"/>
                   <wp:docPr descr="" title="" id="88" name="Picture"/>
                   <a:graphic>
@@ -1834,107 +1834,6 @@
                         </pic:nvPicPr>
                         <pic:blipFill>
                           <a:blip r:embed="rId87"/>
-                          <a:stretch>
-                            <a:fillRect/>
-                          </a:stretch>
-                        </pic:blipFill>
-                        <pic:spPr bwMode="auto">
-                          <a:xfrm>
-                            <a:off x="0" y="0"/>
-                            <a:ext cx="3733800" cy="4952605"/>
-                          </a:xfrm>
-                          <a:prstGeom prst="rect">
-                            <a:avLst/>
-                          </a:prstGeom>
-                          <a:noFill/>
-                          <a:ln w="9525">
-                            <a:noFill/>
-                            <a:headEnd/>
-                            <a:tailEnd/>
-                          </a:ln>
-                        </pic:spPr>
-                      </pic:pic>
-                    </a:graphicData>
-                  </a:graphic>
-                </wp:inline>
-              </w:drawing>
-            </w:r>
-          </w:p>
-          <w:p>
-            <w:pPr>
-              <w:jc w:val="center"/>
-            </w:pPr>
-            <w:pPr>
-              <w:jc w:val="left"/>
-              <w:spacing w:before="200"/>
-              <w:pStyle w:val="ImageCaption"/>
-            </w:pPr>
-            <w:r>
-              <w:t xml:space="preserve">Рисунок 17: Пишем программу</w:t>
-            </w:r>
-          </w:p>
-          <w:bookmarkEnd w:id="90"/>
-        </w:tc>
-      </w:tr>
-    </w:tbl>
-    <w:p>
-      <w:pPr>
-        <w:pStyle w:val="BodyText"/>
-      </w:pPr>
-      <w:r>
-        <w:t xml:space="preserve">Транслируем файл и смотрим на работу программы (рис.</w:t>
-      </w:r>
-      <w:r>
-        <w:t xml:space="preserve"> </w:t>
-      </w:r>
-      <w:hyperlink w:anchor="fig-r">
-        <w:r>
-          <w:rPr>
-            <w:rStyle w:val="Hyperlink"/>
-          </w:rPr>
-          <w:t xml:space="preserve">Рисунок 18</w:t>
-        </w:r>
-      </w:hyperlink>
-      <w:r>
-        <w:t xml:space="preserve">).</w:t>
-      </w:r>
-    </w:p>
-    <w:tbl>
-      <w:tblPr>
-        <w:tblStyle w:val="Table"/>
-        <w:tblW w:type="pct" w:w="5000"/>
-        <w:tblLayout w:type="fixed"/>
-        <w:tblLook w:firstRow="0" w:lastRow="0" w:firstColumn="0" w:lastColumn="0" w:noHBand="0" w:noVBand="0" w:val="0000"/>
-      </w:tblPr>
-      <w:tblGrid>
-        <w:gridCol w:w="7920"/>
-      </w:tblGrid>
-      <w:tr>
-        <w:tc>
-          <w:tcPr/>
-          <w:bookmarkStart w:id="94" w:name="fig-r"/>
-          <w:p>
-            <w:pPr>
-              <w:pStyle w:val="Compact"/>
-              <w:jc w:val="center"/>
-            </w:pPr>
-            <w:r>
-              <w:drawing>
-                <wp:inline>
-                  <wp:extent cx="3733800" cy="3882424"/>
-                  <wp:effectExtent b="0" l="0" r="0" t="0"/>
-                  <wp:docPr descr="" title="" id="92" name="Picture"/>
-                  <a:graphic>
-                    <a:graphicData uri="http://schemas.openxmlformats.org/drawingml/2006/picture">
-                      <pic:pic>
-                        <pic:nvPicPr>
-                          <pic:cNvPr descr="./image/18.jpg" id="93" name="Picture"/>
-                          <pic:cNvPicPr>
-                            <a:picLocks noChangeArrowheads="1" noChangeAspect="1"/>
-                          </pic:cNvPicPr>
-                        </pic:nvPicPr>
-                        <pic:blipFill>
-                          <a:blip r:embed="rId91"/>
                           <a:stretch>
                             <a:fillRect/>
                           </a:stretch>
@@ -1971,41 +1870,29 @@
               <w:pStyle w:val="ImageCaption"/>
             </w:pPr>
             <w:r>
-              <w:t xml:space="preserve">Рисунок 18: Смотрим на рабботу программы(всё верно)</w:t>
-            </w:r>
-          </w:p>
-          <w:bookmarkEnd w:id="94"/>
+              <w:t xml:space="preserve">Рисунок 17: Пишем программу</w:t>
+            </w:r>
+          </w:p>
+          <w:bookmarkEnd w:id="90"/>
         </w:tc>
       </w:tr>
     </w:tbl>
     <w:p>
       <w:pPr>
-        <w:pStyle w:val="Compact"/>
-        <w:numPr>
-          <w:ilvl w:val="0"/>
-          <w:numId w:val="1002"/>
-        </w:numPr>
-      </w:pPr>
-      <w:r>
-        <w:t xml:space="preserve">Напишите программу, которая для введенных с клавиатуры значений x и a вычисляет значение заданной функции f(x) и выводит результат вычислений. Вид функции f(x) выбрать из таблицы 7.6 вариантов заданий в соответствии с вариантом, полученным при выполнении лабораторной работы № 7. Создайте исполняемый файл и проверьте его работу для значений x и a из 7.6.</w:t>
-      </w:r>
-    </w:p>
-    <w:p>
-      <w:pPr>
-        <w:pStyle w:val="FirstParagraph"/>
-      </w:pPr>
-      <w:r>
-        <w:t xml:space="preserve">Создаем новый файл (рис.</w:t>
+        <w:pStyle w:val="BodyText"/>
+      </w:pPr>
+      <w:r>
+        <w:t xml:space="preserve">Транслируем файл и смотрим на работу программы (рис.</w:t>
       </w:r>
       <w:r>
         <w:t xml:space="preserve"> </w:t>
       </w:r>
-      <w:hyperlink w:anchor="fig-s">
+      <w:hyperlink w:anchor="fig-r">
         <w:r>
           <w:rPr>
             <w:rStyle w:val="Hyperlink"/>
           </w:rPr>
-          <w:t xml:space="preserve">Рисунок 19</w:t>
+          <w:t xml:space="preserve">Рисунок 18</w:t>
         </w:r>
       </w:hyperlink>
       <w:r>
@@ -2025,7 +1912,7 @@
       <w:tr>
         <w:tc>
           <w:tcPr/>
-          <w:bookmarkStart w:id="98" w:name="fig-s"/>
+          <w:bookmarkStart w:id="94" w:name="fig-r"/>
           <w:p>
             <w:pPr>
               <w:pStyle w:val="Compact"/>
@@ -2036,18 +1923,18 @@
                 <wp:inline>
                   <wp:extent cx="3733800" cy="460890"/>
                   <wp:effectExtent b="0" l="0" r="0" t="0"/>
-                  <wp:docPr descr="" title="" id="96" name="Picture"/>
+                  <wp:docPr descr="" title="" id="92" name="Picture"/>
                   <a:graphic>
                     <a:graphicData uri="http://schemas.openxmlformats.org/drawingml/2006/picture">
                       <pic:pic>
                         <pic:nvPicPr>
-                          <pic:cNvPr descr="./image/19.jpg" id="97" name="Picture"/>
+                          <pic:cNvPr descr="./image/18.jpg" id="93" name="Picture"/>
                           <pic:cNvPicPr>
                             <a:picLocks noChangeArrowheads="1" noChangeAspect="1"/>
                           </pic:cNvPicPr>
                         </pic:nvPicPr>
                         <pic:blipFill>
-                          <a:blip r:embed="rId95"/>
+                          <a:blip r:embed="rId91"/>
                           <a:stretch>
                             <a:fillRect/>
                           </a:stretch>
@@ -2084,29 +1971,41 @@
               <w:pStyle w:val="ImageCaption"/>
             </w:pPr>
             <w:r>
-              <w:t xml:space="preserve">Рисунок 19: Создаем файл командой touch</w:t>
-            </w:r>
-          </w:p>
-          <w:bookmarkEnd w:id="98"/>
+              <w:t xml:space="preserve">Рисунок 18: Смотрим на рабботу программы(всё верно)</w:t>
+            </w:r>
+          </w:p>
+          <w:bookmarkEnd w:id="94"/>
         </w:tc>
       </w:tr>
     </w:tbl>
     <w:p>
       <w:pPr>
-        <w:pStyle w:val="BodyText"/>
-      </w:pPr>
-      <w:r>
-        <w:t xml:space="preserve">Открываем его и пишем программу, которая решит систему уравнений, при даных, введенных в консоль (рис.</w:t>
+        <w:pStyle w:val="Compact"/>
+        <w:numPr>
+          <w:ilvl w:val="0"/>
+          <w:numId w:val="1002"/>
+        </w:numPr>
+      </w:pPr>
+      <w:r>
+        <w:t xml:space="preserve">Напишите программу, которая для введенных с клавиатуры значений x и a вычисляет значение заданной функции f(x) и выводит результат вычислений. Вид функции f(x) выбрать из таблицы 7.6 вариантов заданий в соответствии с вариантом, полученным при выполнении лабораторной работы № 7. Создайте исполняемый файл и проверьте его работу для значений x и a из 7.6.</w:t>
+      </w:r>
+    </w:p>
+    <w:p>
+      <w:pPr>
+        <w:pStyle w:val="FirstParagraph"/>
+      </w:pPr>
+      <w:r>
+        <w:t xml:space="preserve">Создаем новый файл (рис.</w:t>
       </w:r>
       <w:r>
         <w:t xml:space="preserve"> </w:t>
       </w:r>
-      <w:hyperlink w:anchor="fig-t">
+      <w:hyperlink w:anchor="fig-s">
         <w:r>
           <w:rPr>
             <w:rStyle w:val="Hyperlink"/>
           </w:rPr>
-          <w:t xml:space="preserve">Рисунок 20</w:t>
+          <w:t xml:space="preserve">Рисунок 19</w:t>
         </w:r>
       </w:hyperlink>
       <w:r>
@@ -2126,7 +2025,7 @@
       <w:tr>
         <w:tc>
           <w:tcPr/>
-          <w:bookmarkStart w:id="102" w:name="fig-t"/>
+          <w:bookmarkStart w:id="98" w:name="fig-s"/>
           <w:p>
             <w:pPr>
               <w:pStyle w:val="Compact"/>
@@ -2137,18 +2036,18 @@
                 <wp:inline>
                   <wp:extent cx="3733800" cy="321750"/>
                   <wp:effectExtent b="0" l="0" r="0" t="0"/>
-                  <wp:docPr descr="" title="" id="100" name="Picture"/>
+                  <wp:docPr descr="" title="" id="96" name="Picture"/>
                   <a:graphic>
                     <a:graphicData uri="http://schemas.openxmlformats.org/drawingml/2006/picture">
                       <pic:pic>
                         <pic:nvPicPr>
-                          <pic:cNvPr descr="./image/20.jpg" id="101" name="Picture"/>
+                          <pic:cNvPr descr="./image/19.jpg" id="97" name="Picture"/>
                           <pic:cNvPicPr>
                             <a:picLocks noChangeArrowheads="1" noChangeAspect="1"/>
                           </pic:cNvPicPr>
                         </pic:nvPicPr>
                         <pic:blipFill>
-                          <a:blip r:embed="rId99"/>
+                          <a:blip r:embed="rId95"/>
                           <a:stretch>
                             <a:fillRect/>
                           </a:stretch>
@@ -2185,10 +2084,10 @@
               <w:pStyle w:val="ImageCaption"/>
             </w:pPr>
             <w:r>
-              <w:t xml:space="preserve">Рисунок 20: Пишем программу</w:t>
-            </w:r>
-          </w:p>
-          <w:bookmarkEnd w:id="102"/>
+              <w:t xml:space="preserve">Рисунок 19: Создаем файл командой touch</w:t>
+            </w:r>
+          </w:p>
+          <w:bookmarkEnd w:id="98"/>
         </w:tc>
       </w:tr>
     </w:tbl>
@@ -2197,17 +2096,17 @@
         <w:pStyle w:val="BodyText"/>
       </w:pPr>
       <w:r>
-        <w:t xml:space="preserve">Транслируем файл и проверяем его работу при x=3 и a=4(рис.</w:t>
+        <w:t xml:space="preserve">Открываем его и пишем программу, которая решит систему уравнений, при даных, введенных в консоль (рис.</w:t>
       </w:r>
       <w:r>
         <w:t xml:space="preserve"> </w:t>
       </w:r>
-      <w:hyperlink w:anchor="fig-u">
+      <w:hyperlink w:anchor="fig-t">
         <w:r>
           <w:rPr>
             <w:rStyle w:val="Hyperlink"/>
           </w:rPr>
-          <w:t xml:space="preserve">Рисунок 21</w:t>
+          <w:t xml:space="preserve">Рисунок 20</w:t>
         </w:r>
       </w:hyperlink>
       <w:r>
@@ -2227,7 +2126,7 @@
       <w:tr>
         <w:tc>
           <w:tcPr/>
-          <w:bookmarkStart w:id="106" w:name="fig-u"/>
+          <w:bookmarkStart w:id="102" w:name="fig-t"/>
           <w:p>
             <w:pPr>
               <w:pStyle w:val="Compact"/>
@@ -2238,18 +2137,18 @@
                 <wp:inline>
                   <wp:extent cx="3733800" cy="4458268"/>
                   <wp:effectExtent b="0" l="0" r="0" t="0"/>
-                  <wp:docPr descr="" title="" id="104" name="Picture"/>
+                  <wp:docPr descr="" title="" id="100" name="Picture"/>
                   <a:graphic>
                     <a:graphicData uri="http://schemas.openxmlformats.org/drawingml/2006/picture">
                       <pic:pic>
                         <pic:nvPicPr>
-                          <pic:cNvPr descr="./image/21.jpg" id="105" name="Picture"/>
+                          <pic:cNvPr descr="./image/20.jpg" id="101" name="Picture"/>
                           <pic:cNvPicPr>
                             <a:picLocks noChangeArrowheads="1" noChangeAspect="1"/>
                           </pic:cNvPicPr>
                         </pic:nvPicPr>
                         <pic:blipFill>
-                          <a:blip r:embed="rId103"/>
+                          <a:blip r:embed="rId99"/>
                           <a:stretch>
                             <a:fillRect/>
                           </a:stretch>
@@ -2286,6 +2185,107 @@
               <w:pStyle w:val="ImageCaption"/>
             </w:pPr>
             <w:r>
+              <w:t xml:space="preserve">Рисунок 20: Пишем программу</w:t>
+            </w:r>
+          </w:p>
+          <w:bookmarkEnd w:id="102"/>
+        </w:tc>
+      </w:tr>
+    </w:tbl>
+    <w:p>
+      <w:pPr>
+        <w:pStyle w:val="BodyText"/>
+      </w:pPr>
+      <w:r>
+        <w:t xml:space="preserve">Транслируем файл и проверяем его работу при x=3 и a=4(рис.</w:t>
+      </w:r>
+      <w:r>
+        <w:t xml:space="preserve"> </w:t>
+      </w:r>
+      <w:hyperlink w:anchor="fig-u">
+        <w:r>
+          <w:rPr>
+            <w:rStyle w:val="Hyperlink"/>
+          </w:rPr>
+          <w:t xml:space="preserve">Рисунок 21</w:t>
+        </w:r>
+      </w:hyperlink>
+      <w:r>
+        <w:t xml:space="preserve">).</w:t>
+      </w:r>
+    </w:p>
+    <w:tbl>
+      <w:tblPr>
+        <w:tblStyle w:val="Table"/>
+        <w:tblW w:type="pct" w:w="5000"/>
+        <w:tblLayout w:type="fixed"/>
+        <w:tblLook w:firstRow="0" w:lastRow="0" w:firstColumn="0" w:lastColumn="0" w:noHBand="0" w:noVBand="0" w:val="0000"/>
+      </w:tblPr>
+      <w:tblGrid>
+        <w:gridCol w:w="7920"/>
+      </w:tblGrid>
+      <w:tr>
+        <w:tc>
+          <w:tcPr/>
+          <w:bookmarkStart w:id="106" w:name="fig-u"/>
+          <w:p>
+            <w:pPr>
+              <w:pStyle w:val="Compact"/>
+              <w:jc w:val="center"/>
+            </w:pPr>
+            <w:r>
+              <w:drawing>
+                <wp:inline>
+                  <wp:extent cx="3733800" cy="675868"/>
+                  <wp:effectExtent b="0" l="0" r="0" t="0"/>
+                  <wp:docPr descr="" title="" id="104" name="Picture"/>
+                  <a:graphic>
+                    <a:graphicData uri="http://schemas.openxmlformats.org/drawingml/2006/picture">
+                      <pic:pic>
+                        <pic:nvPicPr>
+                          <pic:cNvPr descr="./image/21.jpg" id="105" name="Picture"/>
+                          <pic:cNvPicPr>
+                            <a:picLocks noChangeArrowheads="1" noChangeAspect="1"/>
+                          </pic:cNvPicPr>
+                        </pic:nvPicPr>
+                        <pic:blipFill>
+                          <a:blip r:embed="rId103"/>
+                          <a:stretch>
+                            <a:fillRect/>
+                          </a:stretch>
+                        </pic:blipFill>
+                        <pic:spPr bwMode="auto">
+                          <a:xfrm>
+                            <a:off x="0" y="0"/>
+                            <a:ext cx="3733800" cy="675868"/>
+                          </a:xfrm>
+                          <a:prstGeom prst="rect">
+                            <a:avLst/>
+                          </a:prstGeom>
+                          <a:noFill/>
+                          <a:ln w="9525">
+                            <a:noFill/>
+                            <a:headEnd/>
+                            <a:tailEnd/>
+                          </a:ln>
+                        </pic:spPr>
+                      </pic:pic>
+                    </a:graphicData>
+                  </a:graphic>
+                </wp:inline>
+              </w:drawing>
+            </w:r>
+          </w:p>
+          <w:p>
+            <w:pPr>
+              <w:jc w:val="center"/>
+            </w:pPr>
+            <w:pPr>
+              <w:jc w:val="left"/>
+              <w:spacing w:before="200"/>
+              <w:pStyle w:val="ImageCaption"/>
+            </w:pPr>
+            <w:r>
               <w:t xml:space="preserve">Рисунок 21: Проверяем работу программы</w:t>
             </w:r>
           </w:p>
@@ -2337,7 +2337,7 @@
             <w:r>
               <w:drawing>
                 <wp:inline>
-                  <wp:extent cx="3733800" cy="675868"/>
+                  <wp:extent cx="3733800" cy="645041"/>
                   <wp:effectExtent b="0" l="0" r="0" t="0"/>
                   <wp:docPr descr="" title="" id="108" name="Picture"/>
                   <a:graphic>
@@ -2358,7 +2358,7 @@
                         <pic:spPr bwMode="auto">
                           <a:xfrm>
                             <a:off x="0" y="0"/>
-                            <a:ext cx="3733800" cy="675868"/>
+                            <a:ext cx="3733800" cy="645041"/>
                           </a:xfrm>
                           <a:prstGeom prst="rect">
                             <a:avLst/>

</xml_diff>